<commit_message>
update to both resumes
</commit_message>
<xml_diff>
--- a/resume_neil_northrop_08_2013.docx
+++ b/resume_neil_northrop_08_2013.docx
@@ -316,8 +316,11 @@
             </w:pPr>
             <w:r>
               <w:rPr>
+                <w:rFonts w:cs="Helvetica Neue" w:hAnsi="Helvetica Neue" w:eastAsia="Helvetica Neue" w:ascii="Helvetica Neue"/>
+                <w:i w:val="1"/>
                 <w:rtl w:val="0"/>
               </w:rPr>
+              <w:t xml:space="preserve">Symetrics</w:t>
             </w:r>
           </w:p>
         </w:tc>
@@ -613,6 +616,17 @@
     </w:p>
     <w:p>
       <w:pPr>
+        <w:spacing w:lineRule="auto" w:line="240"/>
+        <w:contextualSpacing w:val="0"/>
+      </w:pPr>
+      <w:r>
+        <w:rPr>
+          <w:rtl w:val="0"/>
+        </w:rPr>
+      </w:r>
+    </w:p>
+    <w:p>
+      <w:pPr>
         <w:pStyle w:val="Title"/>
         <w:spacing w:lineRule="auto" w:line="240"/>
         <w:contextualSpacing w:val="0"/>
@@ -626,6 +640,17 @@
           <w:rtl w:val="0"/>
         </w:rPr>
         <w:t xml:space="preserve">Professional Experience</w:t>
+      </w:r>
+    </w:p>
+    <w:p>
+      <w:pPr>
+        <w:ind w:left="0" w:firstLine="0"/>
+        <w:contextualSpacing w:val="0"/>
+      </w:pPr>
+      <w:r>
+        <w:rPr>
+          <w:rtl w:val="0"/>
+        </w:rPr>
       </w:r>
     </w:p>
     <w:p>
@@ -1105,6 +1130,11 @@
         <w:tab/>
         <w:t xml:space="preserve">                       Nov 2005 - Sept 2009</w:t>
       </w:r>
+      <w:r>
+        <w:rPr>
+          <w:rtl w:val="0"/>
+        </w:rPr>
+      </w:r>
     </w:p>
     <w:p>
       <w:pPr>
@@ -1128,39 +1158,8 @@
           <w:sz w:val="20"/>
           <w:rtl w:val="0"/>
         </w:rPr>
-        <w:t xml:space="preserve">Multiple all-star awards within the first two years.</w:t>
-      </w:r>
-    </w:p>
-    <w:p>
-      <w:pPr>
-        <w:numPr>
-          <w:ilvl w:val="0"/>
-          <w:numId w:val="5"/>
-        </w:numPr>
-        <w:spacing w:lineRule="auto" w:line="240"/>
-        <w:ind w:left="720" w:hanging="359"/>
-        <w:rPr>
-          <w:rFonts w:cs="Helvetica Neue" w:hAnsi="Helvetica Neue" w:eastAsia="Helvetica Neue" w:ascii="Helvetica Neue"/>
-          <w:color w:val="222222"/>
-          <w:sz w:val="20"/>
-          <w:u w:val="none"/>
-        </w:rPr>
-      </w:pPr>
-      <w:r>
-        <w:rPr>
-          <w:rFonts w:cs="Helvetica Neue" w:hAnsi="Helvetica Neue" w:eastAsia="Helvetica Neue" w:ascii="Helvetica Neue"/>
-          <w:color w:val="222222"/>
-          <w:sz w:val="20"/>
-          <w:rtl w:val="0"/>
-        </w:rPr>
         <w:t xml:space="preserve">Promoted to Team Leader within the second year.</w:t>
       </w:r>
-    </w:p>
-    <w:p>
-      <w:pPr>
-        <w:spacing w:lineRule="auto" w:line="240"/>
-        <w:contextualSpacing w:val="0"/>
-      </w:pPr>
       <w:r>
         <w:rPr>
           <w:rtl w:val="0"/>

</xml_diff>